<commit_message>
Assignment 1: Added readme.
</commit_message>
<xml_diff>
--- a/Assignment Description/Assignment1_2017.docx
+++ b/Assignment Description/Assignment1_2017.docx
@@ -164,9 +164,7 @@
         </w:rPr>
       </w:pPr>
       <w:bookmarkStart w:id="0" w:name="_gjdgxs" w:colFirst="0" w:colLast="0"/>
-      <w:bookmarkStart w:id="1" w:name="_GoBack"/>
       <w:bookmarkEnd w:id="0"/>
-      <w:bookmarkEnd w:id="1"/>
     </w:p>
     <w:p>
       <w:pPr>
@@ -190,968 +188,14 @@
         </w:rPr>
         <w:t>Application Description</w:t>
       </w:r>
-    </w:p>
-    <w:p>
-      <w:pPr>
-        <w:spacing w:after="120"/>
-        <w:jc w:val="both"/>
-        <w:rPr>
-          <w:rFonts w:ascii="Times New Roman" w:eastAsia="Times New Roman" w:hAnsi="Times New Roman" w:cs="Times New Roman"/>
-          <w:sz w:val="24"/>
-          <w:szCs w:val="24"/>
-        </w:rPr>
-      </w:pPr>
-      <w:r>
-        <w:rPr>
-          <w:rFonts w:ascii="Times New Roman" w:eastAsia="Times New Roman" w:hAnsi="Times New Roman" w:cs="Times New Roman"/>
-          <w:sz w:val="24"/>
-          <w:szCs w:val="24"/>
-        </w:rPr>
-        <w:t xml:space="preserve">Use JAVA/C# API to design and implement an application for the </w:t>
-      </w:r>
-      <w:r>
-        <w:rPr>
-          <w:rFonts w:ascii="Times New Roman" w:eastAsia="Times New Roman" w:hAnsi="Times New Roman" w:cs="Times New Roman"/>
-          <w:sz w:val="24"/>
-          <w:szCs w:val="24"/>
-        </w:rPr>
-        <w:t>agents</w:t>
-      </w:r>
-      <w:r>
-        <w:rPr>
-          <w:rFonts w:ascii="Times New Roman" w:eastAsia="Times New Roman" w:hAnsi="Times New Roman" w:cs="Times New Roman"/>
-          <w:sz w:val="24"/>
-          <w:szCs w:val="24"/>
-        </w:rPr>
-        <w:t xml:space="preserve"> of a </w:t>
-      </w:r>
-      <w:r>
-        <w:rPr>
-          <w:rFonts w:ascii="Times New Roman" w:eastAsia="Times New Roman" w:hAnsi="Times New Roman" w:cs="Times New Roman"/>
-          <w:sz w:val="24"/>
-          <w:szCs w:val="24"/>
-        </w:rPr>
-        <w:t>tourism agency</w:t>
-      </w:r>
-      <w:r>
-        <w:rPr>
-          <w:rFonts w:ascii="Times New Roman" w:eastAsia="Times New Roman" w:hAnsi="Times New Roman" w:cs="Times New Roman"/>
-          <w:sz w:val="24"/>
-          <w:szCs w:val="24"/>
-        </w:rPr>
-        <w:t xml:space="preserve">. The application should have two types of users (a regular user represented by the </w:t>
-      </w:r>
-      <w:r>
-        <w:rPr>
-          <w:rFonts w:ascii="Times New Roman" w:eastAsia="Times New Roman" w:hAnsi="Times New Roman" w:cs="Times New Roman"/>
-          <w:sz w:val="24"/>
-          <w:szCs w:val="24"/>
-        </w:rPr>
-        <w:t>regular tourism agent</w:t>
-      </w:r>
-      <w:r>
-        <w:rPr>
-          <w:rFonts w:ascii="Times New Roman" w:eastAsia="Times New Roman" w:hAnsi="Times New Roman" w:cs="Times New Roman"/>
-          <w:sz w:val="24"/>
-          <w:szCs w:val="24"/>
-        </w:rPr>
-        <w:t xml:space="preserve"> and an administrator user) which ha</w:t>
-      </w:r>
-      <w:r>
-        <w:rPr>
-          <w:rFonts w:ascii="Times New Roman" w:eastAsia="Times New Roman" w:hAnsi="Times New Roman" w:cs="Times New Roman"/>
-          <w:sz w:val="24"/>
-          <w:szCs w:val="24"/>
-        </w:rPr>
-        <w:t>ve to provide a username and a password in order to use the application.</w:t>
-      </w:r>
-    </w:p>
-    <w:p>
-      <w:pPr>
-        <w:spacing w:after="0"/>
-        <w:jc w:val="both"/>
-        <w:rPr>
-          <w:rFonts w:ascii="Times New Roman" w:eastAsia="Times New Roman" w:hAnsi="Times New Roman" w:cs="Times New Roman"/>
-          <w:sz w:val="24"/>
-          <w:szCs w:val="24"/>
-        </w:rPr>
-      </w:pPr>
-      <w:r>
-        <w:rPr>
-          <w:rFonts w:ascii="Times New Roman" w:eastAsia="Times New Roman" w:hAnsi="Times New Roman" w:cs="Times New Roman"/>
-          <w:sz w:val="24"/>
-          <w:szCs w:val="24"/>
-        </w:rPr>
-        <w:t>The regular user can perform the following operations:</w:t>
-      </w:r>
-    </w:p>
-    <w:p>
-      <w:pPr>
-        <w:numPr>
-          <w:ilvl w:val="0"/>
-          <w:numId w:val="4"/>
-        </w:numPr>
-        <w:spacing w:after="0"/>
-        <w:contextualSpacing/>
-        <w:jc w:val="both"/>
-        <w:rPr>
-          <w:rFonts w:ascii="Times New Roman" w:hAnsi="Times New Roman" w:cs="Times New Roman"/>
-          <w:sz w:val="24"/>
-          <w:szCs w:val="24"/>
-        </w:rPr>
-      </w:pPr>
-      <w:r>
-        <w:rPr>
-          <w:rFonts w:ascii="Times New Roman" w:eastAsia="Times New Roman" w:hAnsi="Times New Roman" w:cs="Times New Roman"/>
-          <w:sz w:val="24"/>
-          <w:szCs w:val="24"/>
-        </w:rPr>
-        <w:t>Add/update/view client information (name, identity card number, personal numerical code, address, etc.).</w:t>
-      </w:r>
-    </w:p>
-    <w:p>
-      <w:pPr>
-        <w:numPr>
-          <w:ilvl w:val="0"/>
-          <w:numId w:val="4"/>
-        </w:numPr>
-        <w:spacing w:after="120"/>
-        <w:contextualSpacing/>
-        <w:jc w:val="both"/>
-        <w:rPr>
-          <w:rFonts w:ascii="Times New Roman" w:hAnsi="Times New Roman" w:cs="Times New Roman"/>
-          <w:sz w:val="24"/>
-          <w:szCs w:val="24"/>
-        </w:rPr>
-      </w:pPr>
-      <w:r>
-        <w:rPr>
-          <w:rFonts w:ascii="Times New Roman" w:eastAsia="Times New Roman" w:hAnsi="Times New Roman" w:cs="Times New Roman"/>
-          <w:sz w:val="24"/>
-          <w:szCs w:val="24"/>
-        </w:rPr>
-        <w:t>Add/update/view/delete</w:t>
-      </w:r>
-      <w:r>
-        <w:rPr>
-          <w:rFonts w:ascii="Times New Roman" w:eastAsia="Times New Roman" w:hAnsi="Times New Roman" w:cs="Times New Roman"/>
-          <w:sz w:val="24"/>
-          <w:szCs w:val="24"/>
-        </w:rPr>
-        <w:t xml:space="preserve"> a </w:t>
-      </w:r>
-      <w:r>
-        <w:rPr>
-          <w:rFonts w:ascii="Times New Roman" w:eastAsia="Times New Roman" w:hAnsi="Times New Roman" w:cs="Times New Roman"/>
-          <w:sz w:val="24"/>
-          <w:szCs w:val="24"/>
-        </w:rPr>
-        <w:t>h</w:t>
-      </w:r>
-      <w:r>
-        <w:rPr>
-          <w:rFonts w:ascii="Times New Roman" w:eastAsia="Times New Roman" w:hAnsi="Times New Roman" w:cs="Times New Roman"/>
-          <w:sz w:val="24"/>
-          <w:szCs w:val="24"/>
-        </w:rPr>
-        <w:t>oliday reservation for a client (destination, hotel name, number of persons who are going on holiday, details about each member going on holiday</w:t>
-      </w:r>
-      <w:r>
-        <w:rPr>
-          <w:rFonts w:ascii="Times New Roman" w:eastAsia="Times New Roman" w:hAnsi="Times New Roman" w:cs="Times New Roman"/>
-          <w:sz w:val="24"/>
-          <w:szCs w:val="24"/>
-        </w:rPr>
-        <w:t>, total price</w:t>
-      </w:r>
-      <w:r>
-        <w:rPr>
-          <w:rFonts w:ascii="Times New Roman" w:eastAsia="Times New Roman" w:hAnsi="Times New Roman" w:cs="Times New Roman"/>
-          <w:sz w:val="24"/>
-          <w:szCs w:val="24"/>
-        </w:rPr>
-        <w:t>, final payment date</w:t>
-      </w:r>
-      <w:r>
-        <w:rPr>
-          <w:rFonts w:ascii="Times New Roman" w:eastAsia="Times New Roman" w:hAnsi="Times New Roman" w:cs="Times New Roman"/>
-          <w:sz w:val="24"/>
-          <w:szCs w:val="24"/>
-        </w:rPr>
-        <w:t>)</w:t>
-      </w:r>
-    </w:p>
-    <w:p>
-      <w:pPr>
-        <w:numPr>
-          <w:ilvl w:val="0"/>
-          <w:numId w:val="4"/>
-        </w:numPr>
-        <w:spacing w:after="120" w:line="240" w:lineRule="auto"/>
-        <w:contextualSpacing/>
-        <w:jc w:val="both"/>
-        <w:rPr>
-          <w:rFonts w:ascii="Times New Roman" w:hAnsi="Times New Roman" w:cs="Times New Roman"/>
-          <w:sz w:val="24"/>
-          <w:szCs w:val="24"/>
-        </w:rPr>
-      </w:pPr>
-      <w:r>
-        <w:rPr>
-          <w:rFonts w:ascii="Times New Roman" w:hAnsi="Times New Roman" w:cs="Times New Roman"/>
-          <w:sz w:val="24"/>
-          <w:szCs w:val="24"/>
-        </w:rPr>
-        <w:t xml:space="preserve">Accept partial payments from a client before final </w:t>
-      </w:r>
-      <w:r>
-        <w:rPr>
-          <w:rFonts w:ascii="Times New Roman" w:hAnsi="Times New Roman" w:cs="Times New Roman"/>
-          <w:sz w:val="24"/>
-          <w:szCs w:val="24"/>
-        </w:rPr>
-        <w:t xml:space="preserve">payment </w:t>
-      </w:r>
-      <w:r>
-        <w:rPr>
-          <w:rFonts w:ascii="Times New Roman" w:hAnsi="Times New Roman" w:cs="Times New Roman"/>
-          <w:sz w:val="24"/>
-          <w:szCs w:val="24"/>
-        </w:rPr>
-        <w:t xml:space="preserve">date </w:t>
-      </w:r>
-    </w:p>
-    <w:p>
-      <w:pPr>
-        <w:numPr>
-          <w:ilvl w:val="0"/>
-          <w:numId w:val="4"/>
-        </w:numPr>
-        <w:spacing w:after="120" w:line="240" w:lineRule="auto"/>
-        <w:contextualSpacing/>
-        <w:jc w:val="both"/>
-        <w:rPr>
-          <w:rFonts w:ascii="Times New Roman" w:hAnsi="Times New Roman" w:cs="Times New Roman"/>
-          <w:sz w:val="24"/>
-          <w:szCs w:val="24"/>
-        </w:rPr>
-      </w:pPr>
-      <w:r>
-        <w:rPr>
-          <w:rFonts w:ascii="Times New Roman" w:eastAsia="Times New Roman" w:hAnsi="Times New Roman" w:cs="Times New Roman"/>
-          <w:sz w:val="24"/>
-          <w:szCs w:val="24"/>
-        </w:rPr>
-        <w:t xml:space="preserve">View all the clients who missed the final payment deadline and have the possibility to cancel their holiday </w:t>
-      </w:r>
-    </w:p>
-    <w:p>
-      <w:pPr>
-        <w:spacing w:after="120" w:line="240" w:lineRule="auto"/>
-        <w:ind w:left="720"/>
-        <w:contextualSpacing/>
-        <w:jc w:val="both"/>
-        <w:rPr>
-          <w:sz w:val="24"/>
-          <w:szCs w:val="24"/>
-        </w:rPr>
-      </w:pPr>
-    </w:p>
-    <w:p>
-      <w:pPr>
-        <w:spacing w:after="0"/>
-        <w:jc w:val="both"/>
-        <w:rPr>
-          <w:rFonts w:ascii="Times New Roman" w:eastAsia="Times New Roman" w:hAnsi="Times New Roman" w:cs="Times New Roman"/>
-          <w:sz w:val="24"/>
-          <w:szCs w:val="24"/>
-        </w:rPr>
-      </w:pPr>
-      <w:r>
-        <w:rPr>
-          <w:rFonts w:ascii="Times New Roman" w:eastAsia="Times New Roman" w:hAnsi="Times New Roman" w:cs="Times New Roman"/>
-          <w:sz w:val="24"/>
-          <w:szCs w:val="24"/>
-        </w:rPr>
-        <w:t>T</w:t>
-      </w:r>
-      <w:r>
-        <w:rPr>
-          <w:rFonts w:ascii="Times New Roman" w:eastAsia="Times New Roman" w:hAnsi="Times New Roman" w:cs="Times New Roman"/>
-          <w:sz w:val="24"/>
-          <w:szCs w:val="24"/>
-        </w:rPr>
-        <w:t>he administrator user can perform the following operations:</w:t>
-      </w:r>
-    </w:p>
-    <w:p>
-      <w:pPr>
-        <w:numPr>
-          <w:ilvl w:val="0"/>
-          <w:numId w:val="4"/>
-        </w:numPr>
-        <w:spacing w:after="0"/>
-        <w:contextualSpacing/>
-        <w:jc w:val="both"/>
-        <w:rPr>
-          <w:sz w:val="24"/>
-          <w:szCs w:val="24"/>
-        </w:rPr>
-      </w:pPr>
-      <w:r>
-        <w:rPr>
-          <w:rFonts w:ascii="Times New Roman" w:eastAsia="Times New Roman" w:hAnsi="Times New Roman" w:cs="Times New Roman"/>
-          <w:sz w:val="24"/>
-          <w:szCs w:val="24"/>
-        </w:rPr>
-        <w:t xml:space="preserve">CRUD on </w:t>
-      </w:r>
-      <w:r>
-        <w:rPr>
-          <w:rFonts w:ascii="Times New Roman" w:eastAsia="Times New Roman" w:hAnsi="Times New Roman" w:cs="Times New Roman"/>
-          <w:sz w:val="24"/>
-          <w:szCs w:val="24"/>
-        </w:rPr>
-        <w:t>agents</w:t>
-      </w:r>
-      <w:r>
-        <w:rPr>
-          <w:rFonts w:ascii="Times New Roman" w:eastAsia="Times New Roman" w:hAnsi="Times New Roman" w:cs="Times New Roman"/>
-          <w:sz w:val="24"/>
-          <w:szCs w:val="24"/>
-        </w:rPr>
-        <w:t>’</w:t>
-      </w:r>
-      <w:r>
-        <w:rPr>
-          <w:rFonts w:ascii="Times New Roman" w:eastAsia="Times New Roman" w:hAnsi="Times New Roman" w:cs="Times New Roman"/>
-          <w:sz w:val="24"/>
-          <w:szCs w:val="24"/>
-        </w:rPr>
-        <w:t xml:space="preserve"> information.</w:t>
-      </w:r>
-    </w:p>
-    <w:p>
-      <w:pPr>
-        <w:numPr>
-          <w:ilvl w:val="0"/>
-          <w:numId w:val="4"/>
-        </w:numPr>
-        <w:spacing w:after="0"/>
-        <w:contextualSpacing/>
-        <w:jc w:val="both"/>
-        <w:rPr>
-          <w:sz w:val="24"/>
-          <w:szCs w:val="24"/>
-        </w:rPr>
-      </w:pPr>
-      <w:r>
-        <w:rPr>
-          <w:rFonts w:ascii="Times New Roman" w:eastAsia="Times New Roman" w:hAnsi="Times New Roman" w:cs="Times New Roman"/>
-          <w:sz w:val="24"/>
-          <w:szCs w:val="24"/>
-        </w:rPr>
-        <w:t xml:space="preserve">Generate reports for a particular period containing the activities performed by an </w:t>
-      </w:r>
-      <w:r>
-        <w:rPr>
-          <w:rFonts w:ascii="Times New Roman" w:eastAsia="Times New Roman" w:hAnsi="Times New Roman" w:cs="Times New Roman"/>
-          <w:sz w:val="24"/>
-          <w:szCs w:val="24"/>
-        </w:rPr>
-        <w:t>agent</w:t>
-      </w:r>
-      <w:r>
-        <w:rPr>
-          <w:rFonts w:ascii="Times New Roman" w:eastAsia="Times New Roman" w:hAnsi="Times New Roman" w:cs="Times New Roman"/>
-          <w:sz w:val="24"/>
-          <w:szCs w:val="24"/>
-        </w:rPr>
-        <w:t>.</w:t>
-      </w:r>
-    </w:p>
-    <w:p>
-      <w:pPr>
-        <w:spacing w:after="0"/>
-        <w:ind w:left="720"/>
-        <w:jc w:val="both"/>
-        <w:rPr>
-          <w:rFonts w:ascii="Times New Roman" w:eastAsia="Times New Roman" w:hAnsi="Times New Roman" w:cs="Times New Roman"/>
-          <w:sz w:val="24"/>
-          <w:szCs w:val="24"/>
-        </w:rPr>
-      </w:pPr>
-    </w:p>
-    <w:p>
-      <w:pPr>
-        <w:numPr>
-          <w:ilvl w:val="0"/>
-          <w:numId w:val="2"/>
-        </w:numPr>
-        <w:spacing w:after="0"/>
-        <w:contextualSpacing/>
-        <w:jc w:val="both"/>
-        <w:rPr>
-          <w:b/>
-        </w:rPr>
-      </w:pPr>
-      <w:r>
-        <w:rPr>
-          <w:rFonts w:ascii="Times New Roman" w:eastAsia="Times New Roman" w:hAnsi="Times New Roman" w:cs="Times New Roman"/>
-          <w:b/>
-          <w:sz w:val="24"/>
-          <w:szCs w:val="24"/>
-        </w:rPr>
-        <w:t>Application Constraints</w:t>
-      </w:r>
-    </w:p>
-    <w:p>
-      <w:pPr>
-        <w:numPr>
-          <w:ilvl w:val="0"/>
-          <w:numId w:val="1"/>
-        </w:numPr>
-        <w:spacing w:after="0"/>
-        <w:contextualSpacing/>
-        <w:jc w:val="both"/>
-        <w:rPr>
-          <w:sz w:val="24"/>
-          <w:szCs w:val="24"/>
-        </w:rPr>
-      </w:pPr>
-      <w:r>
-        <w:rPr>
-          <w:rFonts w:ascii="Times New Roman" w:eastAsia="Times New Roman" w:hAnsi="Times New Roman" w:cs="Times New Roman"/>
-          <w:sz w:val="24"/>
-          <w:szCs w:val="24"/>
-        </w:rPr>
-        <w:t>The data will be stored in a database. Use the Layers architectural pattern to organize your application. Use a domain logic pattern (transaction script or domain model) / a data source hybrid pattern (table module, active record) and a data source pure pa</w:t>
-      </w:r>
-      <w:r>
-        <w:rPr>
-          <w:rFonts w:ascii="Times New Roman" w:eastAsia="Times New Roman" w:hAnsi="Times New Roman" w:cs="Times New Roman"/>
-          <w:sz w:val="24"/>
-          <w:szCs w:val="24"/>
-        </w:rPr>
-        <w:t>ttern (table data gateway, row data gateway, data mapper) most suitable for the application</w:t>
-      </w:r>
-    </w:p>
-    <w:p>
-      <w:pPr>
-        <w:spacing w:after="0"/>
-        <w:ind w:left="720"/>
-        <w:jc w:val="both"/>
-        <w:rPr>
-          <w:rFonts w:ascii="Times New Roman" w:eastAsia="Times New Roman" w:hAnsi="Times New Roman" w:cs="Times New Roman"/>
-          <w:sz w:val="24"/>
-          <w:szCs w:val="24"/>
-        </w:rPr>
-      </w:pPr>
-    </w:p>
-    <w:p>
-      <w:pPr>
-        <w:numPr>
-          <w:ilvl w:val="0"/>
-          <w:numId w:val="1"/>
-        </w:numPr>
-        <w:spacing w:after="0"/>
-        <w:contextualSpacing/>
-        <w:jc w:val="both"/>
-        <w:rPr>
-          <w:sz w:val="24"/>
-          <w:szCs w:val="24"/>
-        </w:rPr>
-      </w:pPr>
-      <w:r>
-        <w:rPr>
-          <w:rFonts w:ascii="Times New Roman" w:eastAsia="Times New Roman" w:hAnsi="Times New Roman" w:cs="Times New Roman"/>
-          <w:sz w:val="24"/>
-          <w:szCs w:val="24"/>
-        </w:rPr>
-        <w:t xml:space="preserve">All the inputs of the application </w:t>
-      </w:r>
-      <w:proofErr w:type="gramStart"/>
-      <w:r>
-        <w:rPr>
-          <w:rFonts w:ascii="Times New Roman" w:eastAsia="Times New Roman" w:hAnsi="Times New Roman" w:cs="Times New Roman"/>
-          <w:sz w:val="24"/>
-          <w:szCs w:val="24"/>
-        </w:rPr>
-        <w:t>will be validated</w:t>
-      </w:r>
-      <w:proofErr w:type="gramEnd"/>
-      <w:r>
-        <w:rPr>
-          <w:rFonts w:ascii="Times New Roman" w:eastAsia="Times New Roman" w:hAnsi="Times New Roman" w:cs="Times New Roman"/>
-          <w:sz w:val="24"/>
-          <w:szCs w:val="24"/>
-        </w:rPr>
-        <w:t xml:space="preserve"> against invalid data before submitting the data and saving it in the database.</w:t>
-      </w:r>
-    </w:p>
-    <w:p>
-      <w:pPr>
-        <w:spacing w:after="0"/>
-        <w:ind w:left="720"/>
-        <w:rPr>
-          <w:rFonts w:ascii="Times New Roman" w:eastAsia="Times New Roman" w:hAnsi="Times New Roman" w:cs="Times New Roman"/>
-          <w:sz w:val="24"/>
-          <w:szCs w:val="24"/>
-        </w:rPr>
-      </w:pPr>
-    </w:p>
-    <w:p>
-      <w:pPr>
-        <w:spacing w:after="0"/>
-        <w:ind w:left="720"/>
-        <w:jc w:val="both"/>
-        <w:rPr>
-          <w:rFonts w:ascii="Times New Roman" w:eastAsia="Times New Roman" w:hAnsi="Times New Roman" w:cs="Times New Roman"/>
-          <w:sz w:val="24"/>
-          <w:szCs w:val="24"/>
-        </w:rPr>
-      </w:pPr>
-    </w:p>
-    <w:p>
-      <w:pPr>
-        <w:spacing w:after="0"/>
-        <w:jc w:val="both"/>
-        <w:rPr>
-          <w:rFonts w:ascii="Times New Roman" w:eastAsia="Times New Roman" w:hAnsi="Times New Roman" w:cs="Times New Roman"/>
-          <w:sz w:val="24"/>
-          <w:szCs w:val="24"/>
-        </w:rPr>
-      </w:pPr>
-    </w:p>
-    <w:p>
-      <w:pPr>
-        <w:numPr>
-          <w:ilvl w:val="0"/>
-          <w:numId w:val="2"/>
-        </w:numPr>
-        <w:spacing w:after="0"/>
-        <w:contextualSpacing/>
-        <w:jc w:val="both"/>
-        <w:rPr>
-          <w:b/>
-        </w:rPr>
-      </w:pPr>
-      <w:r>
-        <w:rPr>
-          <w:rFonts w:ascii="Times New Roman" w:eastAsia="Times New Roman" w:hAnsi="Times New Roman" w:cs="Times New Roman"/>
-          <w:b/>
-          <w:sz w:val="24"/>
-          <w:szCs w:val="24"/>
-        </w:rPr>
-        <w:t>Requirements</w:t>
-      </w:r>
-    </w:p>
-    <w:p>
-      <w:pPr>
-        <w:numPr>
-          <w:ilvl w:val="0"/>
-          <w:numId w:val="3"/>
-        </w:numPr>
-        <w:spacing w:after="0"/>
-        <w:contextualSpacing/>
-        <w:jc w:val="both"/>
-        <w:rPr>
-          <w:sz w:val="24"/>
-          <w:szCs w:val="24"/>
-        </w:rPr>
-      </w:pPr>
-      <w:r>
-        <w:rPr>
-          <w:rFonts w:ascii="Times New Roman" w:eastAsia="Times New Roman" w:hAnsi="Times New Roman" w:cs="Times New Roman"/>
-          <w:sz w:val="24"/>
-          <w:szCs w:val="24"/>
-        </w:rPr>
-        <w:t>Create the analy</w:t>
-      </w:r>
-      <w:r>
-        <w:rPr>
-          <w:rFonts w:ascii="Times New Roman" w:eastAsia="Times New Roman" w:hAnsi="Times New Roman" w:cs="Times New Roman"/>
-          <w:sz w:val="24"/>
-          <w:szCs w:val="24"/>
-        </w:rPr>
-        <w:t>sis and design document (see the template).</w:t>
-      </w:r>
-    </w:p>
-    <w:p>
-      <w:pPr>
-        <w:numPr>
-          <w:ilvl w:val="0"/>
-          <w:numId w:val="3"/>
-        </w:numPr>
-        <w:spacing w:after="0"/>
-        <w:contextualSpacing/>
-        <w:jc w:val="both"/>
-        <w:rPr>
-          <w:sz w:val="24"/>
-          <w:szCs w:val="24"/>
-        </w:rPr>
-      </w:pPr>
-      <w:r>
-        <w:rPr>
-          <w:rFonts w:ascii="Times New Roman" w:eastAsia="Times New Roman" w:hAnsi="Times New Roman" w:cs="Times New Roman"/>
-          <w:sz w:val="24"/>
-          <w:szCs w:val="24"/>
-        </w:rPr>
-        <w:t>Implement and test the application.</w:t>
-      </w:r>
-    </w:p>
-    <w:p>
-      <w:pPr>
-        <w:spacing w:after="0"/>
-        <w:ind w:left="360"/>
-        <w:jc w:val="both"/>
-        <w:rPr>
-          <w:rFonts w:ascii="Times New Roman" w:eastAsia="Times New Roman" w:hAnsi="Times New Roman" w:cs="Times New Roman"/>
-          <w:b/>
-          <w:sz w:val="24"/>
-          <w:szCs w:val="24"/>
-        </w:rPr>
-      </w:pPr>
-    </w:p>
-    <w:p>
-      <w:pPr>
-        <w:numPr>
-          <w:ilvl w:val="0"/>
-          <w:numId w:val="2"/>
-        </w:numPr>
-        <w:spacing w:after="0"/>
-        <w:contextualSpacing/>
-        <w:jc w:val="both"/>
-        <w:rPr>
-          <w:b/>
-        </w:rPr>
-      </w:pPr>
-      <w:r>
-        <w:rPr>
-          <w:rFonts w:ascii="Times New Roman" w:eastAsia="Times New Roman" w:hAnsi="Times New Roman" w:cs="Times New Roman"/>
-          <w:b/>
-          <w:sz w:val="24"/>
-          <w:szCs w:val="24"/>
-        </w:rPr>
-        <w:t>Deliverables</w:t>
-      </w:r>
-    </w:p>
-    <w:p>
-      <w:pPr>
-        <w:numPr>
-          <w:ilvl w:val="0"/>
-          <w:numId w:val="3"/>
-        </w:numPr>
-        <w:spacing w:after="0"/>
-        <w:contextualSpacing/>
-        <w:jc w:val="both"/>
-        <w:rPr>
-          <w:sz w:val="24"/>
-          <w:szCs w:val="24"/>
-        </w:rPr>
-      </w:pPr>
-      <w:r>
-        <w:rPr>
-          <w:rFonts w:ascii="Times New Roman" w:eastAsia="Times New Roman" w:hAnsi="Times New Roman" w:cs="Times New Roman"/>
-          <w:sz w:val="24"/>
-          <w:szCs w:val="24"/>
-        </w:rPr>
-        <w:t xml:space="preserve">Analysis and design document. </w:t>
-      </w:r>
-    </w:p>
-    <w:p>
-      <w:pPr>
-        <w:numPr>
-          <w:ilvl w:val="0"/>
-          <w:numId w:val="3"/>
-        </w:numPr>
-        <w:spacing w:after="0"/>
-        <w:contextualSpacing/>
-        <w:jc w:val="both"/>
-        <w:rPr>
-          <w:sz w:val="24"/>
-          <w:szCs w:val="24"/>
-        </w:rPr>
-      </w:pPr>
-      <w:r>
-        <w:rPr>
-          <w:rFonts w:ascii="Times New Roman" w:eastAsia="Times New Roman" w:hAnsi="Times New Roman" w:cs="Times New Roman"/>
-          <w:sz w:val="24"/>
-          <w:szCs w:val="24"/>
-        </w:rPr>
-        <w:t>Implementation source files.</w:t>
-      </w:r>
-    </w:p>
-    <w:p>
-      <w:pPr>
-        <w:numPr>
-          <w:ilvl w:val="0"/>
-          <w:numId w:val="3"/>
-        </w:numPr>
-        <w:spacing w:after="0"/>
-        <w:contextualSpacing/>
-        <w:jc w:val="both"/>
-        <w:rPr>
-          <w:sz w:val="24"/>
-          <w:szCs w:val="24"/>
-        </w:rPr>
-      </w:pPr>
-      <w:r>
-        <w:rPr>
-          <w:rFonts w:ascii="Times New Roman" w:eastAsia="Times New Roman" w:hAnsi="Times New Roman" w:cs="Times New Roman"/>
-          <w:sz w:val="24"/>
-          <w:szCs w:val="24"/>
-        </w:rPr>
-        <w:t>SQL script for creating and populating the database with initial values.</w:t>
-      </w:r>
-    </w:p>
-    <w:p>
-      <w:pPr>
-        <w:numPr>
-          <w:ilvl w:val="0"/>
-          <w:numId w:val="3"/>
-        </w:numPr>
-        <w:spacing w:after="0"/>
-        <w:contextualSpacing/>
-        <w:jc w:val="both"/>
-        <w:rPr>
-          <w:sz w:val="24"/>
-          <w:szCs w:val="24"/>
-        </w:rPr>
-      </w:pPr>
-      <w:r>
-        <w:rPr>
-          <w:rFonts w:ascii="Times New Roman" w:eastAsia="Times New Roman" w:hAnsi="Times New Roman" w:cs="Times New Roman"/>
-          <w:sz w:val="24"/>
-          <w:szCs w:val="24"/>
-        </w:rPr>
-        <w:t>Readme file that describes th</w:t>
-      </w:r>
-      <w:r>
-        <w:rPr>
-          <w:rFonts w:ascii="Times New Roman" w:eastAsia="Times New Roman" w:hAnsi="Times New Roman" w:cs="Times New Roman"/>
-          <w:sz w:val="24"/>
-          <w:szCs w:val="24"/>
-        </w:rPr>
-        <w:t>e installation process of the application and how to use it:</w:t>
-      </w:r>
-    </w:p>
-    <w:p>
-      <w:pPr>
-        <w:numPr>
-          <w:ilvl w:val="1"/>
-          <w:numId w:val="3"/>
-        </w:numPr>
-        <w:spacing w:after="0"/>
-        <w:contextualSpacing/>
-        <w:jc w:val="both"/>
-        <w:rPr>
-          <w:sz w:val="24"/>
-          <w:szCs w:val="24"/>
-        </w:rPr>
-      </w:pPr>
-      <w:r>
-        <w:rPr>
-          <w:rFonts w:ascii="Times New Roman" w:eastAsia="Times New Roman" w:hAnsi="Times New Roman" w:cs="Times New Roman"/>
-          <w:sz w:val="24"/>
-          <w:szCs w:val="24"/>
-        </w:rPr>
-        <w:t>how to install your application on a clean computer</w:t>
-      </w:r>
-    </w:p>
-    <w:p>
-      <w:pPr>
-        <w:numPr>
-          <w:ilvl w:val="1"/>
-          <w:numId w:val="3"/>
-        </w:numPr>
-        <w:spacing w:after="0"/>
-        <w:contextualSpacing/>
-        <w:jc w:val="both"/>
-        <w:rPr>
-          <w:sz w:val="24"/>
-          <w:szCs w:val="24"/>
-        </w:rPr>
-      </w:pPr>
-      <w:r>
-        <w:rPr>
-          <w:rFonts w:ascii="Times New Roman" w:eastAsia="Times New Roman" w:hAnsi="Times New Roman" w:cs="Times New Roman"/>
-          <w:sz w:val="24"/>
-          <w:szCs w:val="24"/>
-        </w:rPr>
-        <w:t>how to access your application and with what users</w:t>
-      </w:r>
-    </w:p>
-    <w:p>
-      <w:pPr>
-        <w:numPr>
-          <w:ilvl w:val="1"/>
-          <w:numId w:val="3"/>
-        </w:numPr>
-        <w:spacing w:after="0"/>
-        <w:contextualSpacing/>
-        <w:jc w:val="both"/>
-        <w:rPr>
-          <w:sz w:val="24"/>
-          <w:szCs w:val="24"/>
-        </w:rPr>
-      </w:pPr>
-      <w:r>
-        <w:rPr>
-          <w:rFonts w:ascii="Times New Roman" w:eastAsia="Times New Roman" w:hAnsi="Times New Roman" w:cs="Times New Roman"/>
-          <w:sz w:val="24"/>
-          <w:szCs w:val="24"/>
-        </w:rPr>
-        <w:t>images with all use cases and their scenarios implemented</w:t>
-      </w:r>
-    </w:p>
-    <w:p>
-      <w:pPr>
-        <w:spacing w:after="0"/>
-        <w:ind w:left="720"/>
-        <w:jc w:val="both"/>
-        <w:rPr>
-          <w:rFonts w:ascii="Times New Roman" w:eastAsia="Times New Roman" w:hAnsi="Times New Roman" w:cs="Times New Roman"/>
-          <w:sz w:val="24"/>
-          <w:szCs w:val="24"/>
-        </w:rPr>
-      </w:pPr>
-    </w:p>
-    <w:p>
-      <w:pPr>
-        <w:numPr>
-          <w:ilvl w:val="0"/>
-          <w:numId w:val="2"/>
-        </w:numPr>
-        <w:spacing w:after="120"/>
-        <w:contextualSpacing/>
-        <w:jc w:val="both"/>
-        <w:rPr>
-          <w:b/>
-        </w:rPr>
-      </w:pPr>
-      <w:r>
-        <w:rPr>
-          <w:rFonts w:ascii="Times New Roman" w:eastAsia="Times New Roman" w:hAnsi="Times New Roman" w:cs="Times New Roman"/>
-          <w:b/>
-          <w:sz w:val="24"/>
-          <w:szCs w:val="24"/>
-        </w:rPr>
-        <w:t>References</w:t>
-      </w:r>
-    </w:p>
-    <w:p>
-      <w:pPr>
-        <w:tabs>
-          <w:tab w:val="left" w:pos="916"/>
-          <w:tab w:val="left" w:pos="1832"/>
-          <w:tab w:val="left" w:pos="2748"/>
-          <w:tab w:val="left" w:pos="3664"/>
-          <w:tab w:val="left" w:pos="4580"/>
-          <w:tab w:val="left" w:pos="5496"/>
-          <w:tab w:val="left" w:pos="6412"/>
-          <w:tab w:val="left" w:pos="7328"/>
-          <w:tab w:val="left" w:pos="8244"/>
-          <w:tab w:val="left" w:pos="9160"/>
-          <w:tab w:val="left" w:pos="10076"/>
-          <w:tab w:val="left" w:pos="10992"/>
-          <w:tab w:val="left" w:pos="11908"/>
-          <w:tab w:val="left" w:pos="12824"/>
-          <w:tab w:val="left" w:pos="13740"/>
-          <w:tab w:val="left" w:pos="14656"/>
-        </w:tabs>
-        <w:spacing w:after="0"/>
-        <w:rPr>
-          <w:rFonts w:ascii="Times New Roman" w:eastAsia="Times New Roman" w:hAnsi="Times New Roman" w:cs="Times New Roman"/>
-          <w:sz w:val="24"/>
-          <w:szCs w:val="24"/>
-        </w:rPr>
-      </w:pPr>
-      <w:r>
-        <w:rPr>
-          <w:rFonts w:ascii="Times New Roman" w:eastAsia="Times New Roman" w:hAnsi="Times New Roman" w:cs="Times New Roman"/>
-          <w:sz w:val="24"/>
-          <w:szCs w:val="24"/>
-        </w:rPr>
-        <w:t xml:space="preserve">Martin Fowler </w:t>
-      </w:r>
-      <w:proofErr w:type="gramStart"/>
-      <w:r>
-        <w:rPr>
-          <w:rFonts w:ascii="Times New Roman" w:eastAsia="Times New Roman" w:hAnsi="Times New Roman" w:cs="Times New Roman"/>
-          <w:sz w:val="24"/>
-          <w:szCs w:val="24"/>
-        </w:rPr>
-        <w:t>et</w:t>
-      </w:r>
-      <w:proofErr w:type="gramEnd"/>
-      <w:r>
-        <w:rPr>
-          <w:rFonts w:ascii="Times New Roman" w:eastAsia="Times New Roman" w:hAnsi="Times New Roman" w:cs="Times New Roman"/>
-          <w:sz w:val="24"/>
-          <w:szCs w:val="24"/>
-        </w:rPr>
-        <w:t xml:space="preserve">. </w:t>
-      </w:r>
-      <w:proofErr w:type="gramStart"/>
-      <w:r>
-        <w:rPr>
-          <w:rFonts w:ascii="Times New Roman" w:eastAsia="Times New Roman" w:hAnsi="Times New Roman" w:cs="Times New Roman"/>
-          <w:sz w:val="24"/>
-          <w:szCs w:val="24"/>
-        </w:rPr>
-        <w:t>al</w:t>
-      </w:r>
-      <w:proofErr w:type="gramEnd"/>
-      <w:r>
-        <w:rPr>
-          <w:rFonts w:ascii="Times New Roman" w:eastAsia="Times New Roman" w:hAnsi="Times New Roman" w:cs="Times New Roman"/>
-          <w:sz w:val="24"/>
-          <w:szCs w:val="24"/>
-        </w:rPr>
-        <w:t>, Patterns of Enterprise Application Architecture, Addison Wesley, 2003</w:t>
-      </w:r>
-    </w:p>
-    <w:p>
-      <w:pPr>
-        <w:tabs>
-          <w:tab w:val="left" w:pos="916"/>
-          <w:tab w:val="left" w:pos="1832"/>
-          <w:tab w:val="left" w:pos="2748"/>
-          <w:tab w:val="left" w:pos="3664"/>
-          <w:tab w:val="left" w:pos="4580"/>
-          <w:tab w:val="left" w:pos="5496"/>
-          <w:tab w:val="left" w:pos="6412"/>
-          <w:tab w:val="left" w:pos="7328"/>
-          <w:tab w:val="left" w:pos="8244"/>
-          <w:tab w:val="left" w:pos="9160"/>
-          <w:tab w:val="left" w:pos="10076"/>
-          <w:tab w:val="left" w:pos="10992"/>
-          <w:tab w:val="left" w:pos="11908"/>
-          <w:tab w:val="left" w:pos="12824"/>
-          <w:tab w:val="left" w:pos="13740"/>
-          <w:tab w:val="left" w:pos="14656"/>
-        </w:tabs>
-        <w:spacing w:after="0"/>
-        <w:rPr>
-          <w:rFonts w:ascii="Times New Roman" w:eastAsia="Times New Roman" w:hAnsi="Times New Roman" w:cs="Times New Roman"/>
-        </w:rPr>
-      </w:pPr>
-      <w:hyperlink r:id="rId5">
-        <w:r>
-          <w:rPr>
-            <w:rFonts w:ascii="Times New Roman" w:eastAsia="Times New Roman" w:hAnsi="Times New Roman" w:cs="Times New Roman"/>
-            <w:color w:val="0000FF"/>
-            <w:u w:val="single"/>
-          </w:rPr>
-          <w:t>http://docs.oracle.com/javase/tutorial/uiswing/</w:t>
-        </w:r>
-      </w:hyperlink>
-      <w:r>
-        <w:rPr>
-          <w:rFonts w:ascii="Times New Roman" w:eastAsia="Times New Roman" w:hAnsi="Times New Roman" w:cs="Times New Roman"/>
-        </w:rPr>
-        <w:t xml:space="preserve"> </w:t>
+      <w:r>
+        <w:rPr>
+          <w:rFonts w:ascii="Times New Roman" w:eastAsia="Times New Roman" w:hAnsi="Times New Roman" w:cs="Times New Roman"/>
+          <w:b/>
+          <w:sz w:val="24"/>
+          <w:szCs w:val="24"/>
+        </w:rPr>
+        <w:t>:3p</w:t>
       </w:r>
     </w:p>
     <w:p>
@@ -1177,21 +221,71 @@
         <w:spacing w:after="0" w:line="240" w:lineRule="auto"/>
         <w:rPr>
           <w:rFonts w:ascii="Times New Roman" w:eastAsia="Times New Roman" w:hAnsi="Times New Roman" w:cs="Times New Roman"/>
-        </w:rPr>
-      </w:pPr>
-      <w:hyperlink r:id="rId6">
-        <w:r>
-          <w:rPr>
-            <w:rFonts w:ascii="Times New Roman" w:eastAsia="Times New Roman" w:hAnsi="Times New Roman" w:cs="Times New Roman"/>
-            <w:color w:val="0000FF"/>
-            <w:u w:val="single"/>
-          </w:rPr>
-          <w:t>http://docs.oracle.com/javase/tutorial/jdbc/basics/index.html</w:t>
-        </w:r>
-      </w:hyperlink>
-      <w:r>
-        <w:rPr>
-          <w:rFonts w:ascii="Times New Roman" w:eastAsia="Times New Roman" w:hAnsi="Times New Roman" w:cs="Times New Roman"/>
+          <w:sz w:val="24"/>
+          <w:szCs w:val="24"/>
+        </w:rPr>
+      </w:pPr>
+      <w:r>
+        <w:rPr>
+          <w:rFonts w:ascii="Times New Roman" w:eastAsia="Times New Roman" w:hAnsi="Times New Roman" w:cs="Times New Roman"/>
+          <w:sz w:val="24"/>
+          <w:szCs w:val="24"/>
+        </w:rPr>
+        <w:t xml:space="preserve">Use JAVA/C# API to design and implement an application for the </w:t>
+      </w:r>
+      <w:r>
+        <w:rPr>
+          <w:rFonts w:ascii="Times New Roman" w:eastAsia="Times New Roman" w:hAnsi="Times New Roman" w:cs="Times New Roman"/>
+          <w:sz w:val="24"/>
+          <w:szCs w:val="24"/>
+        </w:rPr>
+        <w:t>agents</w:t>
+      </w:r>
+      <w:r>
+        <w:rPr>
+          <w:rFonts w:ascii="Times New Roman" w:eastAsia="Times New Roman" w:hAnsi="Times New Roman" w:cs="Times New Roman"/>
+          <w:sz w:val="24"/>
+          <w:szCs w:val="24"/>
+        </w:rPr>
+        <w:t xml:space="preserve"> of a </w:t>
+      </w:r>
+      <w:r>
+        <w:rPr>
+          <w:rFonts w:ascii="Times New Roman" w:eastAsia="Times New Roman" w:hAnsi="Times New Roman" w:cs="Times New Roman"/>
+          <w:sz w:val="24"/>
+          <w:szCs w:val="24"/>
+        </w:rPr>
+        <w:t>tourism agency</w:t>
+      </w:r>
+      <w:r>
+        <w:rPr>
+          <w:rFonts w:ascii="Times New Roman" w:eastAsia="Times New Roman" w:hAnsi="Times New Roman" w:cs="Times New Roman"/>
+          <w:sz w:val="24"/>
+          <w:szCs w:val="24"/>
+        </w:rPr>
+        <w:t xml:space="preserve">. The application should have two types of users (a regular user represented by the </w:t>
+      </w:r>
+      <w:r>
+        <w:rPr>
+          <w:rFonts w:ascii="Times New Roman" w:eastAsia="Times New Roman" w:hAnsi="Times New Roman" w:cs="Times New Roman"/>
+          <w:sz w:val="24"/>
+          <w:szCs w:val="24"/>
+        </w:rPr>
+        <w:t>regular tourism agent</w:t>
+      </w:r>
+      <w:r>
+        <w:rPr>
+          <w:rFonts w:ascii="Times New Roman" w:eastAsia="Times New Roman" w:hAnsi="Times New Roman" w:cs="Times New Roman"/>
+          <w:sz w:val="24"/>
+          <w:szCs w:val="24"/>
+        </w:rPr>
+        <w:t xml:space="preserve"> and an administrator user) which have to provide a username and a password in order to use the application.</w:t>
+      </w:r>
+      <w:r>
+        <w:rPr>
+          <w:rFonts w:ascii="Times New Roman" w:eastAsia="Times New Roman" w:hAnsi="Times New Roman" w:cs="Times New Roman"/>
+          <w:sz w:val="24"/>
+          <w:szCs w:val="24"/>
         </w:rPr>
         <w:t xml:space="preserve"> </w:t>
       </w:r>
@@ -1219,24 +313,923 @@
         <w:spacing w:after="0" w:line="240" w:lineRule="auto"/>
         <w:rPr>
           <w:rFonts w:ascii="Times New Roman" w:eastAsia="Times New Roman" w:hAnsi="Times New Roman" w:cs="Times New Roman"/>
-        </w:rPr>
-      </w:pPr>
-      <w:hyperlink r:id="rId7">
+          <w:sz w:val="24"/>
+          <w:szCs w:val="24"/>
+        </w:rPr>
+      </w:pPr>
+    </w:p>
+    <w:p>
+      <w:pPr>
+        <w:spacing w:after="0"/>
+        <w:jc w:val="both"/>
+        <w:rPr>
+          <w:rFonts w:ascii="Times New Roman" w:eastAsia="Times New Roman" w:hAnsi="Times New Roman" w:cs="Times New Roman"/>
+          <w:sz w:val="24"/>
+          <w:szCs w:val="24"/>
+        </w:rPr>
+      </w:pPr>
+      <w:r>
+        <w:rPr>
+          <w:rFonts w:ascii="Times New Roman" w:eastAsia="Times New Roman" w:hAnsi="Times New Roman" w:cs="Times New Roman"/>
+          <w:sz w:val="24"/>
+          <w:szCs w:val="24"/>
+        </w:rPr>
+        <w:t>The regular user can perform the following operations:</w:t>
+      </w:r>
+    </w:p>
+    <w:p>
+      <w:pPr>
+        <w:numPr>
+          <w:ilvl w:val="0"/>
+          <w:numId w:val="4"/>
+        </w:numPr>
+        <w:spacing w:after="0"/>
+        <w:contextualSpacing/>
+        <w:jc w:val="both"/>
+        <w:rPr>
+          <w:rFonts w:ascii="Times New Roman" w:hAnsi="Times New Roman" w:cs="Times New Roman"/>
+          <w:sz w:val="24"/>
+          <w:szCs w:val="24"/>
+        </w:rPr>
+      </w:pPr>
+      <w:r>
+        <w:rPr>
+          <w:rFonts w:ascii="Times New Roman" w:eastAsia="Times New Roman" w:hAnsi="Times New Roman" w:cs="Times New Roman"/>
+          <w:sz w:val="24"/>
+          <w:szCs w:val="24"/>
+        </w:rPr>
+        <w:t>Add/update/view client information (name, identity card number, personal numerical code, address, etc.).</w:t>
+      </w:r>
+      <w:r>
+        <w:rPr>
+          <w:rFonts w:ascii="Times New Roman" w:eastAsia="Times New Roman" w:hAnsi="Times New Roman" w:cs="Times New Roman"/>
+          <w:sz w:val="24"/>
+          <w:szCs w:val="24"/>
+        </w:rPr>
+        <w:t xml:space="preserve"> </w:t>
+      </w:r>
+    </w:p>
+    <w:p>
+      <w:pPr>
+        <w:numPr>
+          <w:ilvl w:val="0"/>
+          <w:numId w:val="4"/>
+        </w:numPr>
+        <w:spacing w:after="120"/>
+        <w:contextualSpacing/>
+        <w:jc w:val="both"/>
+        <w:rPr>
+          <w:rFonts w:ascii="Times New Roman" w:hAnsi="Times New Roman" w:cs="Times New Roman"/>
+          <w:sz w:val="24"/>
+          <w:szCs w:val="24"/>
+        </w:rPr>
+      </w:pPr>
+      <w:r>
+        <w:rPr>
+          <w:rFonts w:ascii="Times New Roman" w:eastAsia="Times New Roman" w:hAnsi="Times New Roman" w:cs="Times New Roman"/>
+          <w:sz w:val="24"/>
+          <w:szCs w:val="24"/>
+        </w:rPr>
+        <w:t>Add/update/view/delete</w:t>
+      </w:r>
+      <w:r>
+        <w:rPr>
+          <w:rFonts w:ascii="Times New Roman" w:eastAsia="Times New Roman" w:hAnsi="Times New Roman" w:cs="Times New Roman"/>
+          <w:sz w:val="24"/>
+          <w:szCs w:val="24"/>
+        </w:rPr>
+        <w:t xml:space="preserve"> a </w:t>
+      </w:r>
+      <w:r>
+        <w:rPr>
+          <w:rFonts w:ascii="Times New Roman" w:eastAsia="Times New Roman" w:hAnsi="Times New Roman" w:cs="Times New Roman"/>
+          <w:sz w:val="24"/>
+          <w:szCs w:val="24"/>
+        </w:rPr>
+        <w:t>h</w:t>
+      </w:r>
+      <w:r>
+        <w:rPr>
+          <w:rFonts w:ascii="Times New Roman" w:eastAsia="Times New Roman" w:hAnsi="Times New Roman" w:cs="Times New Roman"/>
+          <w:sz w:val="24"/>
+          <w:szCs w:val="24"/>
+        </w:rPr>
+        <w:t>oliday reservation for a client (destination, hotel name, number of persons who are going on holiday, details about each member going on holiday</w:t>
+      </w:r>
+      <w:r>
+        <w:rPr>
+          <w:rFonts w:ascii="Times New Roman" w:eastAsia="Times New Roman" w:hAnsi="Times New Roman" w:cs="Times New Roman"/>
+          <w:sz w:val="24"/>
+          <w:szCs w:val="24"/>
+        </w:rPr>
+        <w:t>, total price</w:t>
+      </w:r>
+      <w:r>
+        <w:rPr>
+          <w:rFonts w:ascii="Times New Roman" w:eastAsia="Times New Roman" w:hAnsi="Times New Roman" w:cs="Times New Roman"/>
+          <w:sz w:val="24"/>
+          <w:szCs w:val="24"/>
+        </w:rPr>
+        <w:t>, final payment date</w:t>
+      </w:r>
+      <w:r>
+        <w:rPr>
+          <w:rFonts w:ascii="Times New Roman" w:eastAsia="Times New Roman" w:hAnsi="Times New Roman" w:cs="Times New Roman"/>
+          <w:sz w:val="24"/>
+          <w:szCs w:val="24"/>
+        </w:rPr>
+        <w:t>)</w:t>
+      </w:r>
+      <w:r>
+        <w:rPr>
+          <w:rFonts w:ascii="Times New Roman" w:eastAsia="Times New Roman" w:hAnsi="Times New Roman" w:cs="Times New Roman"/>
+          <w:sz w:val="24"/>
+          <w:szCs w:val="24"/>
+        </w:rPr>
+        <w:t xml:space="preserve"> </w:t>
+      </w:r>
+    </w:p>
+    <w:p>
+      <w:pPr>
+        <w:numPr>
+          <w:ilvl w:val="0"/>
+          <w:numId w:val="4"/>
+        </w:numPr>
+        <w:spacing w:after="120" w:line="240" w:lineRule="auto"/>
+        <w:contextualSpacing/>
+        <w:jc w:val="both"/>
+        <w:rPr>
+          <w:rFonts w:ascii="Times New Roman" w:hAnsi="Times New Roman" w:cs="Times New Roman"/>
+          <w:sz w:val="24"/>
+          <w:szCs w:val="24"/>
+        </w:rPr>
+      </w:pPr>
+      <w:r>
+        <w:rPr>
+          <w:rFonts w:ascii="Times New Roman" w:hAnsi="Times New Roman" w:cs="Times New Roman"/>
+          <w:sz w:val="24"/>
+          <w:szCs w:val="24"/>
+        </w:rPr>
+        <w:t xml:space="preserve">Accept partial payments from a client before final payment date </w:t>
+      </w:r>
+    </w:p>
+    <w:p>
+      <w:pPr>
+        <w:numPr>
+          <w:ilvl w:val="0"/>
+          <w:numId w:val="4"/>
+        </w:numPr>
+        <w:spacing w:after="120" w:line="240" w:lineRule="auto"/>
+        <w:contextualSpacing/>
+        <w:jc w:val="both"/>
+        <w:rPr>
+          <w:rFonts w:ascii="Times New Roman" w:hAnsi="Times New Roman" w:cs="Times New Roman"/>
+          <w:sz w:val="24"/>
+          <w:szCs w:val="24"/>
+        </w:rPr>
+      </w:pPr>
+      <w:r>
+        <w:rPr>
+          <w:rFonts w:ascii="Times New Roman" w:eastAsia="Times New Roman" w:hAnsi="Times New Roman" w:cs="Times New Roman"/>
+          <w:sz w:val="24"/>
+          <w:szCs w:val="24"/>
+        </w:rPr>
+        <w:t xml:space="preserve">View all the clients who missed the final payment deadline and have the possibility to cancel their holiday </w:t>
+      </w:r>
+    </w:p>
+    <w:p>
+      <w:pPr>
+        <w:spacing w:after="120" w:line="240" w:lineRule="auto"/>
+        <w:contextualSpacing/>
+        <w:jc w:val="both"/>
+        <w:rPr>
+          <w:sz w:val="24"/>
+          <w:szCs w:val="24"/>
+        </w:rPr>
+      </w:pPr>
+      <w:r>
+        <w:rPr>
+          <w:sz w:val="24"/>
+          <w:szCs w:val="24"/>
+        </w:rPr>
+        <w:t>2p</w:t>
+      </w:r>
+    </w:p>
+    <w:p>
+      <w:pPr>
+        <w:spacing w:after="0"/>
+        <w:jc w:val="both"/>
+        <w:rPr>
+          <w:rFonts w:ascii="Times New Roman" w:eastAsia="Times New Roman" w:hAnsi="Times New Roman" w:cs="Times New Roman"/>
+          <w:sz w:val="24"/>
+          <w:szCs w:val="24"/>
+        </w:rPr>
+      </w:pPr>
+      <w:r>
+        <w:rPr>
+          <w:rFonts w:ascii="Times New Roman" w:eastAsia="Times New Roman" w:hAnsi="Times New Roman" w:cs="Times New Roman"/>
+          <w:sz w:val="24"/>
+          <w:szCs w:val="24"/>
+        </w:rPr>
+        <w:t>The administrator user can perform the following operations:</w:t>
+      </w:r>
+    </w:p>
+    <w:p>
+      <w:pPr>
+        <w:numPr>
+          <w:ilvl w:val="0"/>
+          <w:numId w:val="4"/>
+        </w:numPr>
+        <w:spacing w:after="0"/>
+        <w:contextualSpacing/>
+        <w:jc w:val="both"/>
+        <w:rPr>
+          <w:sz w:val="24"/>
+          <w:szCs w:val="24"/>
+        </w:rPr>
+      </w:pPr>
+      <w:r>
+        <w:rPr>
+          <w:rFonts w:ascii="Times New Roman" w:eastAsia="Times New Roman" w:hAnsi="Times New Roman" w:cs="Times New Roman"/>
+          <w:sz w:val="24"/>
+          <w:szCs w:val="24"/>
+        </w:rPr>
+        <w:t xml:space="preserve">CRUD on </w:t>
+      </w:r>
+      <w:r>
+        <w:rPr>
+          <w:rFonts w:ascii="Times New Roman" w:eastAsia="Times New Roman" w:hAnsi="Times New Roman" w:cs="Times New Roman"/>
+          <w:sz w:val="24"/>
+          <w:szCs w:val="24"/>
+        </w:rPr>
+        <w:t>agents</w:t>
+      </w:r>
+      <w:r>
+        <w:rPr>
+          <w:rFonts w:ascii="Times New Roman" w:eastAsia="Times New Roman" w:hAnsi="Times New Roman" w:cs="Times New Roman"/>
+          <w:sz w:val="24"/>
+          <w:szCs w:val="24"/>
+        </w:rPr>
+        <w:t>’ information.</w:t>
+      </w:r>
+      <w:r>
+        <w:rPr>
+          <w:rFonts w:ascii="Times New Roman" w:eastAsia="Times New Roman" w:hAnsi="Times New Roman" w:cs="Times New Roman"/>
+          <w:sz w:val="24"/>
+          <w:szCs w:val="24"/>
+        </w:rPr>
+        <w:t xml:space="preserve"> </w:t>
+      </w:r>
+    </w:p>
+    <w:p>
+      <w:pPr>
+        <w:numPr>
+          <w:ilvl w:val="0"/>
+          <w:numId w:val="4"/>
+        </w:numPr>
+        <w:spacing w:after="0"/>
+        <w:contextualSpacing/>
+        <w:jc w:val="both"/>
+        <w:rPr>
+          <w:sz w:val="24"/>
+          <w:szCs w:val="24"/>
+        </w:rPr>
+      </w:pPr>
+      <w:r>
+        <w:rPr>
+          <w:rFonts w:ascii="Times New Roman" w:eastAsia="Times New Roman" w:hAnsi="Times New Roman" w:cs="Times New Roman"/>
+          <w:sz w:val="24"/>
+          <w:szCs w:val="24"/>
+        </w:rPr>
+        <w:t xml:space="preserve">Generate reports for a particular period containing the activities performed by an </w:t>
+      </w:r>
+      <w:r>
+        <w:rPr>
+          <w:rFonts w:ascii="Times New Roman" w:eastAsia="Times New Roman" w:hAnsi="Times New Roman" w:cs="Times New Roman"/>
+          <w:sz w:val="24"/>
+          <w:szCs w:val="24"/>
+        </w:rPr>
+        <w:t>agent</w:t>
+      </w:r>
+      <w:r>
+        <w:rPr>
+          <w:rFonts w:ascii="Times New Roman" w:eastAsia="Times New Roman" w:hAnsi="Times New Roman" w:cs="Times New Roman"/>
+          <w:sz w:val="24"/>
+          <w:szCs w:val="24"/>
+        </w:rPr>
+        <w:t>.</w:t>
+      </w:r>
+      <w:r>
+        <w:rPr>
+          <w:rFonts w:ascii="Times New Roman" w:eastAsia="Times New Roman" w:hAnsi="Times New Roman" w:cs="Times New Roman"/>
+          <w:sz w:val="24"/>
+          <w:szCs w:val="24"/>
+        </w:rPr>
+        <w:t xml:space="preserve"> 1p</w:t>
+      </w:r>
+    </w:p>
+    <w:p>
+      <w:pPr>
+        <w:spacing w:after="0"/>
+        <w:jc w:val="both"/>
+        <w:rPr>
+          <w:rFonts w:ascii="Times New Roman" w:eastAsia="Times New Roman" w:hAnsi="Times New Roman" w:cs="Times New Roman"/>
+          <w:sz w:val="24"/>
+          <w:szCs w:val="24"/>
+        </w:rPr>
+      </w:pPr>
+      <w:r>
+        <w:rPr>
+          <w:rFonts w:ascii="Times New Roman" w:eastAsia="Times New Roman" w:hAnsi="Times New Roman" w:cs="Times New Roman"/>
+          <w:sz w:val="24"/>
+          <w:szCs w:val="24"/>
+        </w:rPr>
+        <w:t>1p</w:t>
+      </w:r>
+    </w:p>
+    <w:p>
+      <w:pPr>
+        <w:numPr>
+          <w:ilvl w:val="0"/>
+          <w:numId w:val="2"/>
+        </w:numPr>
+        <w:spacing w:after="0"/>
+        <w:contextualSpacing/>
+        <w:jc w:val="both"/>
+        <w:rPr>
+          <w:b/>
+        </w:rPr>
+      </w:pPr>
+      <w:r>
+        <w:rPr>
+          <w:rFonts w:ascii="Times New Roman" w:eastAsia="Times New Roman" w:hAnsi="Times New Roman" w:cs="Times New Roman"/>
+          <w:b/>
+          <w:sz w:val="24"/>
+          <w:szCs w:val="24"/>
+        </w:rPr>
+        <w:t>Application Constraints</w:t>
+      </w:r>
+      <w:r>
+        <w:rPr>
+          <w:rFonts w:ascii="Times New Roman" w:eastAsia="Times New Roman" w:hAnsi="Times New Roman" w:cs="Times New Roman"/>
+          <w:b/>
+          <w:sz w:val="24"/>
+          <w:szCs w:val="24"/>
+        </w:rPr>
+        <w:t>: 4p</w:t>
+      </w:r>
+    </w:p>
+    <w:p>
+      <w:pPr>
+        <w:numPr>
+          <w:ilvl w:val="0"/>
+          <w:numId w:val="1"/>
+        </w:numPr>
+        <w:spacing w:after="0"/>
+        <w:contextualSpacing/>
+        <w:jc w:val="both"/>
+        <w:rPr>
+          <w:sz w:val="24"/>
+          <w:szCs w:val="24"/>
+        </w:rPr>
+      </w:pPr>
+      <w:r>
+        <w:rPr>
+          <w:rFonts w:ascii="Times New Roman" w:eastAsia="Times New Roman" w:hAnsi="Times New Roman" w:cs="Times New Roman"/>
+          <w:sz w:val="24"/>
+          <w:szCs w:val="24"/>
+        </w:rPr>
+        <w:t>The data will be stored in a database. Use the Layers architectural pattern to organize your application. Use a domain logic pattern (transaction script or domain model) / a data source hybrid pattern (table module, active record) and a data source pure pattern (table data gateway, row data gateway, data mapper) most suitable for the application</w:t>
+      </w:r>
+      <w:r>
+        <w:rPr>
+          <w:rFonts w:ascii="Times New Roman" w:eastAsia="Times New Roman" w:hAnsi="Times New Roman" w:cs="Times New Roman"/>
+          <w:sz w:val="24"/>
+          <w:szCs w:val="24"/>
+        </w:rPr>
+        <w:t xml:space="preserve"> 3.5 p</w:t>
+      </w:r>
+    </w:p>
+    <w:p>
+      <w:pPr>
+        <w:spacing w:after="0"/>
+        <w:ind w:left="720"/>
+        <w:jc w:val="both"/>
+        <w:rPr>
+          <w:rFonts w:ascii="Times New Roman" w:eastAsia="Times New Roman" w:hAnsi="Times New Roman" w:cs="Times New Roman"/>
+          <w:sz w:val="24"/>
+          <w:szCs w:val="24"/>
+        </w:rPr>
+      </w:pPr>
+    </w:p>
+    <w:p>
+      <w:pPr>
+        <w:numPr>
+          <w:ilvl w:val="0"/>
+          <w:numId w:val="1"/>
+        </w:numPr>
+        <w:spacing w:after="0"/>
+        <w:contextualSpacing/>
+        <w:jc w:val="both"/>
+        <w:rPr>
+          <w:sz w:val="24"/>
+          <w:szCs w:val="24"/>
+        </w:rPr>
+      </w:pPr>
+      <w:r>
+        <w:rPr>
+          <w:rFonts w:ascii="Times New Roman" w:eastAsia="Times New Roman" w:hAnsi="Times New Roman" w:cs="Times New Roman"/>
+          <w:sz w:val="24"/>
+          <w:szCs w:val="24"/>
+        </w:rPr>
+        <w:t xml:space="preserve">All the inputs of the application </w:t>
+      </w:r>
+      <w:proofErr w:type="gramStart"/>
+      <w:r>
+        <w:rPr>
+          <w:rFonts w:ascii="Times New Roman" w:eastAsia="Times New Roman" w:hAnsi="Times New Roman" w:cs="Times New Roman"/>
+          <w:sz w:val="24"/>
+          <w:szCs w:val="24"/>
+        </w:rPr>
+        <w:t>will be validated</w:t>
+      </w:r>
+      <w:proofErr w:type="gramEnd"/>
+      <w:r>
+        <w:rPr>
+          <w:rFonts w:ascii="Times New Roman" w:eastAsia="Times New Roman" w:hAnsi="Times New Roman" w:cs="Times New Roman"/>
+          <w:sz w:val="24"/>
+          <w:szCs w:val="24"/>
+        </w:rPr>
+        <w:t xml:space="preserve"> against invalid data before submitting the data and saving it in the database.</w:t>
+      </w:r>
+      <w:r>
+        <w:rPr>
+          <w:rFonts w:ascii="Times New Roman" w:eastAsia="Times New Roman" w:hAnsi="Times New Roman" w:cs="Times New Roman"/>
+          <w:sz w:val="24"/>
+          <w:szCs w:val="24"/>
+        </w:rPr>
+        <w:t xml:space="preserve"> 0.5 p</w:t>
+      </w:r>
+    </w:p>
+    <w:p>
+      <w:pPr>
+        <w:spacing w:after="0"/>
+        <w:ind w:left="720"/>
+        <w:rPr>
+          <w:rFonts w:ascii="Times New Roman" w:eastAsia="Times New Roman" w:hAnsi="Times New Roman" w:cs="Times New Roman"/>
+          <w:sz w:val="24"/>
+          <w:szCs w:val="24"/>
+        </w:rPr>
+      </w:pPr>
+    </w:p>
+    <w:p>
+      <w:pPr>
+        <w:spacing w:after="0"/>
+        <w:ind w:left="720"/>
+        <w:jc w:val="both"/>
+        <w:rPr>
+          <w:rFonts w:ascii="Times New Roman" w:eastAsia="Times New Roman" w:hAnsi="Times New Roman" w:cs="Times New Roman"/>
+          <w:sz w:val="24"/>
+          <w:szCs w:val="24"/>
+        </w:rPr>
+      </w:pPr>
+    </w:p>
+    <w:p>
+      <w:pPr>
+        <w:spacing w:after="0"/>
+        <w:jc w:val="both"/>
+        <w:rPr>
+          <w:rFonts w:ascii="Times New Roman" w:eastAsia="Times New Roman" w:hAnsi="Times New Roman" w:cs="Times New Roman"/>
+          <w:sz w:val="24"/>
+          <w:szCs w:val="24"/>
+        </w:rPr>
+      </w:pPr>
+    </w:p>
+    <w:p>
+      <w:pPr>
+        <w:numPr>
+          <w:ilvl w:val="0"/>
+          <w:numId w:val="2"/>
+        </w:numPr>
+        <w:spacing w:after="0"/>
+        <w:contextualSpacing/>
+        <w:jc w:val="both"/>
+        <w:rPr>
+          <w:b/>
+        </w:rPr>
+      </w:pPr>
+      <w:r>
+        <w:rPr>
+          <w:rFonts w:ascii="Times New Roman" w:eastAsia="Times New Roman" w:hAnsi="Times New Roman" w:cs="Times New Roman"/>
+          <w:b/>
+          <w:sz w:val="24"/>
+          <w:szCs w:val="24"/>
+        </w:rPr>
+        <w:lastRenderedPageBreak/>
+        <w:t>Requirements</w:t>
+      </w:r>
+      <w:r>
+        <w:rPr>
+          <w:rFonts w:ascii="Times New Roman" w:eastAsia="Times New Roman" w:hAnsi="Times New Roman" w:cs="Times New Roman"/>
+          <w:b/>
+          <w:sz w:val="24"/>
+          <w:szCs w:val="24"/>
+        </w:rPr>
+        <w:t xml:space="preserve"> 1p</w:t>
+      </w:r>
+    </w:p>
+    <w:p>
+      <w:pPr>
+        <w:numPr>
+          <w:ilvl w:val="0"/>
+          <w:numId w:val="3"/>
+        </w:numPr>
+        <w:spacing w:after="0"/>
+        <w:contextualSpacing/>
+        <w:jc w:val="both"/>
+        <w:rPr>
+          <w:sz w:val="24"/>
+          <w:szCs w:val="24"/>
+        </w:rPr>
+      </w:pPr>
+      <w:r>
+        <w:rPr>
+          <w:rFonts w:ascii="Times New Roman" w:eastAsia="Times New Roman" w:hAnsi="Times New Roman" w:cs="Times New Roman"/>
+          <w:sz w:val="24"/>
+          <w:szCs w:val="24"/>
+        </w:rPr>
+        <w:t>Create the analysis and design document (see the template).</w:t>
+      </w:r>
+    </w:p>
+    <w:p>
+      <w:pPr>
+        <w:numPr>
+          <w:ilvl w:val="0"/>
+          <w:numId w:val="3"/>
+        </w:numPr>
+        <w:spacing w:after="0"/>
+        <w:contextualSpacing/>
+        <w:jc w:val="both"/>
+        <w:rPr>
+          <w:sz w:val="24"/>
+          <w:szCs w:val="24"/>
+        </w:rPr>
+      </w:pPr>
+      <w:r>
+        <w:rPr>
+          <w:rFonts w:ascii="Times New Roman" w:eastAsia="Times New Roman" w:hAnsi="Times New Roman" w:cs="Times New Roman"/>
+          <w:sz w:val="24"/>
+          <w:szCs w:val="24"/>
+        </w:rPr>
+        <w:t>Implement and test the application.</w:t>
+      </w:r>
+    </w:p>
+    <w:p>
+      <w:pPr>
+        <w:spacing w:after="0"/>
+        <w:ind w:left="360"/>
+        <w:jc w:val="both"/>
+        <w:rPr>
+          <w:rFonts w:ascii="Times New Roman" w:eastAsia="Times New Roman" w:hAnsi="Times New Roman" w:cs="Times New Roman"/>
+          <w:b/>
+          <w:sz w:val="24"/>
+          <w:szCs w:val="24"/>
+        </w:rPr>
+      </w:pPr>
+    </w:p>
+    <w:p>
+      <w:pPr>
+        <w:numPr>
+          <w:ilvl w:val="0"/>
+          <w:numId w:val="2"/>
+        </w:numPr>
+        <w:spacing w:after="0"/>
+        <w:contextualSpacing/>
+        <w:jc w:val="both"/>
+        <w:rPr>
+          <w:b/>
+        </w:rPr>
+      </w:pPr>
+      <w:r>
+        <w:rPr>
+          <w:rFonts w:ascii="Times New Roman" w:eastAsia="Times New Roman" w:hAnsi="Times New Roman" w:cs="Times New Roman"/>
+          <w:b/>
+          <w:sz w:val="24"/>
+          <w:szCs w:val="24"/>
+        </w:rPr>
+        <w:t>Deliverables</w:t>
+      </w:r>
+      <w:r>
+        <w:rPr>
+          <w:rFonts w:ascii="Times New Roman" w:eastAsia="Times New Roman" w:hAnsi="Times New Roman" w:cs="Times New Roman"/>
+          <w:b/>
+          <w:sz w:val="24"/>
+          <w:szCs w:val="24"/>
+        </w:rPr>
+        <w:t xml:space="preserve"> 1p</w:t>
+      </w:r>
+    </w:p>
+    <w:p>
+      <w:pPr>
+        <w:numPr>
+          <w:ilvl w:val="0"/>
+          <w:numId w:val="3"/>
+        </w:numPr>
+        <w:spacing w:after="0"/>
+        <w:contextualSpacing/>
+        <w:jc w:val="both"/>
+        <w:rPr>
+          <w:sz w:val="24"/>
+          <w:szCs w:val="24"/>
+        </w:rPr>
+      </w:pPr>
+      <w:r>
+        <w:rPr>
+          <w:rFonts w:ascii="Times New Roman" w:eastAsia="Times New Roman" w:hAnsi="Times New Roman" w:cs="Times New Roman"/>
+          <w:sz w:val="24"/>
+          <w:szCs w:val="24"/>
+        </w:rPr>
+        <w:t xml:space="preserve">Analysis and design document. </w:t>
+      </w:r>
+    </w:p>
+    <w:p>
+      <w:pPr>
+        <w:numPr>
+          <w:ilvl w:val="0"/>
+          <w:numId w:val="3"/>
+        </w:numPr>
+        <w:spacing w:after="0"/>
+        <w:contextualSpacing/>
+        <w:jc w:val="both"/>
+        <w:rPr>
+          <w:sz w:val="24"/>
+          <w:szCs w:val="24"/>
+        </w:rPr>
+      </w:pPr>
+      <w:r>
+        <w:rPr>
+          <w:rFonts w:ascii="Times New Roman" w:eastAsia="Times New Roman" w:hAnsi="Times New Roman" w:cs="Times New Roman"/>
+          <w:sz w:val="24"/>
+          <w:szCs w:val="24"/>
+        </w:rPr>
+        <w:t>Implementation source files.</w:t>
+      </w:r>
+    </w:p>
+    <w:p>
+      <w:pPr>
+        <w:numPr>
+          <w:ilvl w:val="0"/>
+          <w:numId w:val="3"/>
+        </w:numPr>
+        <w:spacing w:after="0"/>
+        <w:contextualSpacing/>
+        <w:jc w:val="both"/>
+        <w:rPr>
+          <w:sz w:val="24"/>
+          <w:szCs w:val="24"/>
+        </w:rPr>
+      </w:pPr>
+      <w:r>
+        <w:rPr>
+          <w:rFonts w:ascii="Times New Roman" w:eastAsia="Times New Roman" w:hAnsi="Times New Roman" w:cs="Times New Roman"/>
+          <w:sz w:val="24"/>
+          <w:szCs w:val="24"/>
+        </w:rPr>
+        <w:t>SQL script for creating and populating the database with initial values.</w:t>
+      </w:r>
+    </w:p>
+    <w:p>
+      <w:pPr>
+        <w:numPr>
+          <w:ilvl w:val="0"/>
+          <w:numId w:val="3"/>
+        </w:numPr>
+        <w:spacing w:after="0"/>
+        <w:contextualSpacing/>
+        <w:jc w:val="both"/>
+        <w:rPr>
+          <w:sz w:val="24"/>
+          <w:szCs w:val="24"/>
+        </w:rPr>
+      </w:pPr>
+      <w:r>
+        <w:rPr>
+          <w:rFonts w:ascii="Times New Roman" w:eastAsia="Times New Roman" w:hAnsi="Times New Roman" w:cs="Times New Roman"/>
+          <w:sz w:val="24"/>
+          <w:szCs w:val="24"/>
+        </w:rPr>
+        <w:t>Readme file that describes the installation process of the application and how to use it:</w:t>
+      </w:r>
+    </w:p>
+    <w:p>
+      <w:pPr>
+        <w:numPr>
+          <w:ilvl w:val="1"/>
+          <w:numId w:val="3"/>
+        </w:numPr>
+        <w:spacing w:after="0"/>
+        <w:contextualSpacing/>
+        <w:jc w:val="both"/>
+        <w:rPr>
+          <w:sz w:val="24"/>
+          <w:szCs w:val="24"/>
+        </w:rPr>
+      </w:pPr>
+      <w:r>
+        <w:rPr>
+          <w:rFonts w:ascii="Times New Roman" w:eastAsia="Times New Roman" w:hAnsi="Times New Roman" w:cs="Times New Roman"/>
+          <w:sz w:val="24"/>
+          <w:szCs w:val="24"/>
+        </w:rPr>
+        <w:t>how to install your application on a clean computer</w:t>
+      </w:r>
+    </w:p>
+    <w:p>
+      <w:pPr>
+        <w:numPr>
+          <w:ilvl w:val="1"/>
+          <w:numId w:val="3"/>
+        </w:numPr>
+        <w:spacing w:after="0"/>
+        <w:contextualSpacing/>
+        <w:jc w:val="both"/>
+        <w:rPr>
+          <w:sz w:val="24"/>
+          <w:szCs w:val="24"/>
+        </w:rPr>
+      </w:pPr>
+      <w:r>
+        <w:rPr>
+          <w:rFonts w:ascii="Times New Roman" w:eastAsia="Times New Roman" w:hAnsi="Times New Roman" w:cs="Times New Roman"/>
+          <w:sz w:val="24"/>
+          <w:szCs w:val="24"/>
+        </w:rPr>
+        <w:t>how to access your application and with what users</w:t>
+      </w:r>
+    </w:p>
+    <w:p>
+      <w:pPr>
+        <w:numPr>
+          <w:ilvl w:val="1"/>
+          <w:numId w:val="3"/>
+        </w:numPr>
+        <w:spacing w:after="0"/>
+        <w:contextualSpacing/>
+        <w:jc w:val="both"/>
+        <w:rPr>
+          <w:sz w:val="24"/>
+          <w:szCs w:val="24"/>
+        </w:rPr>
+      </w:pPr>
+      <w:r>
+        <w:rPr>
+          <w:rFonts w:ascii="Times New Roman" w:eastAsia="Times New Roman" w:hAnsi="Times New Roman" w:cs="Times New Roman"/>
+          <w:sz w:val="24"/>
+          <w:szCs w:val="24"/>
+        </w:rPr>
+        <w:t>images with all use cases and their scenarios implemented</w:t>
+      </w:r>
+    </w:p>
+    <w:p>
+      <w:pPr>
+        <w:spacing w:after="0"/>
+        <w:ind w:left="720"/>
+        <w:jc w:val="both"/>
+        <w:rPr>
+          <w:rFonts w:ascii="Times New Roman" w:eastAsia="Times New Roman" w:hAnsi="Times New Roman" w:cs="Times New Roman"/>
+          <w:sz w:val="24"/>
+          <w:szCs w:val="24"/>
+        </w:rPr>
+      </w:pPr>
+    </w:p>
+    <w:p>
+      <w:pPr>
+        <w:numPr>
+          <w:ilvl w:val="0"/>
+          <w:numId w:val="2"/>
+        </w:numPr>
+        <w:spacing w:after="120"/>
+        <w:contextualSpacing/>
+        <w:jc w:val="both"/>
+        <w:rPr>
+          <w:b/>
+        </w:rPr>
+      </w:pPr>
+      <w:r>
+        <w:rPr>
+          <w:rFonts w:ascii="Times New Roman" w:eastAsia="Times New Roman" w:hAnsi="Times New Roman" w:cs="Times New Roman"/>
+          <w:b/>
+          <w:sz w:val="24"/>
+          <w:szCs w:val="24"/>
+        </w:rPr>
+        <w:t>References</w:t>
+      </w:r>
+    </w:p>
+    <w:p>
+      <w:pPr>
+        <w:tabs>
+          <w:tab w:val="left" w:pos="916"/>
+          <w:tab w:val="left" w:pos="1832"/>
+          <w:tab w:val="left" w:pos="2748"/>
+          <w:tab w:val="left" w:pos="3664"/>
+          <w:tab w:val="left" w:pos="4580"/>
+          <w:tab w:val="left" w:pos="5496"/>
+          <w:tab w:val="left" w:pos="6412"/>
+          <w:tab w:val="left" w:pos="7328"/>
+          <w:tab w:val="left" w:pos="8244"/>
+          <w:tab w:val="left" w:pos="9160"/>
+          <w:tab w:val="left" w:pos="10076"/>
+          <w:tab w:val="left" w:pos="10992"/>
+          <w:tab w:val="left" w:pos="11908"/>
+          <w:tab w:val="left" w:pos="12824"/>
+          <w:tab w:val="left" w:pos="13740"/>
+          <w:tab w:val="left" w:pos="14656"/>
+        </w:tabs>
+        <w:spacing w:after="0"/>
+        <w:rPr>
+          <w:rFonts w:ascii="Times New Roman" w:eastAsia="Times New Roman" w:hAnsi="Times New Roman" w:cs="Times New Roman"/>
+          <w:sz w:val="24"/>
+          <w:szCs w:val="24"/>
+        </w:rPr>
+      </w:pPr>
+      <w:r>
+        <w:rPr>
+          <w:rFonts w:ascii="Times New Roman" w:eastAsia="Times New Roman" w:hAnsi="Times New Roman" w:cs="Times New Roman"/>
+          <w:sz w:val="24"/>
+          <w:szCs w:val="24"/>
+        </w:rPr>
+        <w:t xml:space="preserve">Martin Fowler </w:t>
+      </w:r>
+      <w:proofErr w:type="gramStart"/>
+      <w:r>
+        <w:rPr>
+          <w:rFonts w:ascii="Times New Roman" w:eastAsia="Times New Roman" w:hAnsi="Times New Roman" w:cs="Times New Roman"/>
+          <w:sz w:val="24"/>
+          <w:szCs w:val="24"/>
+        </w:rPr>
+        <w:t>et</w:t>
+      </w:r>
+      <w:proofErr w:type="gramEnd"/>
+      <w:r>
+        <w:rPr>
+          <w:rFonts w:ascii="Times New Roman" w:eastAsia="Times New Roman" w:hAnsi="Times New Roman" w:cs="Times New Roman"/>
+          <w:sz w:val="24"/>
+          <w:szCs w:val="24"/>
+        </w:rPr>
+        <w:t xml:space="preserve">. </w:t>
+      </w:r>
+      <w:proofErr w:type="gramStart"/>
+      <w:r>
+        <w:rPr>
+          <w:rFonts w:ascii="Times New Roman" w:eastAsia="Times New Roman" w:hAnsi="Times New Roman" w:cs="Times New Roman"/>
+          <w:sz w:val="24"/>
+          <w:szCs w:val="24"/>
+        </w:rPr>
+        <w:t>al</w:t>
+      </w:r>
+      <w:proofErr w:type="gramEnd"/>
+      <w:r>
+        <w:rPr>
+          <w:rFonts w:ascii="Times New Roman" w:eastAsia="Times New Roman" w:hAnsi="Times New Roman" w:cs="Times New Roman"/>
+          <w:sz w:val="24"/>
+          <w:szCs w:val="24"/>
+        </w:rPr>
+        <w:t>, Patterns of Enterprise Application Architecture, Addison Wesley, 2003</w:t>
+      </w:r>
+    </w:p>
+    <w:p>
+      <w:pPr>
+        <w:tabs>
+          <w:tab w:val="left" w:pos="916"/>
+          <w:tab w:val="left" w:pos="1832"/>
+          <w:tab w:val="left" w:pos="2748"/>
+          <w:tab w:val="left" w:pos="3664"/>
+          <w:tab w:val="left" w:pos="4580"/>
+          <w:tab w:val="left" w:pos="5496"/>
+          <w:tab w:val="left" w:pos="6412"/>
+          <w:tab w:val="left" w:pos="7328"/>
+          <w:tab w:val="left" w:pos="8244"/>
+          <w:tab w:val="left" w:pos="9160"/>
+          <w:tab w:val="left" w:pos="10076"/>
+          <w:tab w:val="left" w:pos="10992"/>
+          <w:tab w:val="left" w:pos="11908"/>
+          <w:tab w:val="left" w:pos="12824"/>
+          <w:tab w:val="left" w:pos="13740"/>
+          <w:tab w:val="left" w:pos="14656"/>
+        </w:tabs>
+        <w:spacing w:after="0"/>
+        <w:rPr>
+          <w:rFonts w:ascii="Times New Roman" w:eastAsia="Times New Roman" w:hAnsi="Times New Roman" w:cs="Times New Roman"/>
+        </w:rPr>
+      </w:pPr>
+      <w:hyperlink r:id="rId5">
         <w:r>
           <w:rPr>
             <w:rFonts w:ascii="Times New Roman" w:eastAsia="Times New Roman" w:hAnsi="Times New Roman" w:cs="Times New Roman"/>
             <w:color w:val="0000FF"/>
             <w:u w:val="single"/>
           </w:rPr>
-          <w:t>https://msdn.microsoft.com/en-</w:t>
-        </w:r>
-        <w:r>
-          <w:rPr>
-            <w:rFonts w:ascii="Times New Roman" w:eastAsia="Times New Roman" w:hAnsi="Times New Roman" w:cs="Times New Roman"/>
-            <w:color w:val="0000FF"/>
-            <w:u w:val="single"/>
-          </w:rPr>
-          <w:t>us/library/54xbah2z(v=vs.110).aspx</w:t>
+          <w:t>http://docs.oracle.com/javase/tutorial/uiswing/</w:t>
         </w:r>
       </w:hyperlink>
       <w:r>
@@ -1271,16 +1264,22 @@
           <w:rFonts w:ascii="Times New Roman" w:eastAsia="Times New Roman" w:hAnsi="Times New Roman" w:cs="Times New Roman"/>
         </w:rPr>
       </w:pPr>
-      <w:hyperlink r:id="rId8">
+      <w:hyperlink r:id="rId6">
         <w:r>
           <w:rPr>
             <w:rFonts w:ascii="Times New Roman" w:eastAsia="Times New Roman" w:hAnsi="Times New Roman" w:cs="Times New Roman"/>
             <w:color w:val="0000FF"/>
             <w:u w:val="single"/>
           </w:rPr>
-          <w:t>https://msdn.microsoft.com/en-us/library/e80y5yhx(v=vs.110).aspx</w:t>
+          <w:t>http://docs.oracle.com/javase/tutorial/jdbc/basics/index.html</w:t>
         </w:r>
       </w:hyperlink>
+      <w:r>
+        <w:rPr>
+          <w:rFonts w:ascii="Times New Roman" w:eastAsia="Times New Roman" w:hAnsi="Times New Roman" w:cs="Times New Roman"/>
+        </w:rPr>
+        <w:t xml:space="preserve"> </w:t>
+      </w:r>
     </w:p>
     <w:p>
       <w:pPr>
@@ -1305,10 +1304,222 @@
         <w:spacing w:after="0" w:line="240" w:lineRule="auto"/>
         <w:rPr>
           <w:rFonts w:ascii="Times New Roman" w:eastAsia="Times New Roman" w:hAnsi="Times New Roman" w:cs="Times New Roman"/>
-          <w:sz w:val="24"/>
-          <w:szCs w:val="24"/>
-        </w:rPr>
-      </w:pPr>
+        </w:rPr>
+      </w:pPr>
+      <w:hyperlink r:id="rId7">
+        <w:r>
+          <w:rPr>
+            <w:rFonts w:ascii="Times New Roman" w:eastAsia="Times New Roman" w:hAnsi="Times New Roman" w:cs="Times New Roman"/>
+            <w:color w:val="0000FF"/>
+            <w:u w:val="single"/>
+          </w:rPr>
+          <w:t>https://msdn.microsoft.com/en-us/library/54xbah2z(v=vs.110).aspx</w:t>
+        </w:r>
+      </w:hyperlink>
+      <w:r>
+        <w:rPr>
+          <w:rFonts w:ascii="Times New Roman" w:eastAsia="Times New Roman" w:hAnsi="Times New Roman" w:cs="Times New Roman"/>
+        </w:rPr>
+        <w:t xml:space="preserve"> </w:t>
+      </w:r>
+    </w:p>
+    <w:p>
+      <w:pPr>
+        <w:tabs>
+          <w:tab w:val="left" w:pos="916"/>
+          <w:tab w:val="left" w:pos="1832"/>
+          <w:tab w:val="left" w:pos="2748"/>
+          <w:tab w:val="left" w:pos="3664"/>
+          <w:tab w:val="left" w:pos="4580"/>
+          <w:tab w:val="left" w:pos="5496"/>
+          <w:tab w:val="left" w:pos="6412"/>
+          <w:tab w:val="left" w:pos="7328"/>
+          <w:tab w:val="left" w:pos="8244"/>
+          <w:tab w:val="left" w:pos="9160"/>
+          <w:tab w:val="left" w:pos="10076"/>
+          <w:tab w:val="left" w:pos="10992"/>
+          <w:tab w:val="left" w:pos="11908"/>
+          <w:tab w:val="left" w:pos="12824"/>
+          <w:tab w:val="left" w:pos="13740"/>
+          <w:tab w:val="left" w:pos="14656"/>
+        </w:tabs>
+        <w:spacing w:after="0" w:line="240" w:lineRule="auto"/>
+        <w:rPr>
+          <w:rFonts w:ascii="Times New Roman" w:eastAsia="Times New Roman" w:hAnsi="Times New Roman" w:cs="Times New Roman"/>
+        </w:rPr>
+      </w:pPr>
+      <w:hyperlink r:id="rId8">
+        <w:r>
+          <w:rPr>
+            <w:rFonts w:ascii="Times New Roman" w:eastAsia="Times New Roman" w:hAnsi="Times New Roman" w:cs="Times New Roman"/>
+            <w:color w:val="0000FF"/>
+            <w:u w:val="single"/>
+          </w:rPr>
+          <w:t>https://msdn.microsoft.com/en-us/library/e80y5yhx(v=vs.110).aspx</w:t>
+        </w:r>
+      </w:hyperlink>
+    </w:p>
+    <w:p>
+      <w:pPr>
+        <w:tabs>
+          <w:tab w:val="left" w:pos="916"/>
+          <w:tab w:val="left" w:pos="1832"/>
+          <w:tab w:val="left" w:pos="2748"/>
+          <w:tab w:val="left" w:pos="3664"/>
+          <w:tab w:val="left" w:pos="4580"/>
+          <w:tab w:val="left" w:pos="5496"/>
+          <w:tab w:val="left" w:pos="6412"/>
+          <w:tab w:val="left" w:pos="7328"/>
+          <w:tab w:val="left" w:pos="8244"/>
+          <w:tab w:val="left" w:pos="9160"/>
+          <w:tab w:val="left" w:pos="10076"/>
+          <w:tab w:val="left" w:pos="10992"/>
+          <w:tab w:val="left" w:pos="11908"/>
+          <w:tab w:val="left" w:pos="12824"/>
+          <w:tab w:val="left" w:pos="13740"/>
+          <w:tab w:val="left" w:pos="14656"/>
+        </w:tabs>
+        <w:spacing w:after="0" w:line="240" w:lineRule="auto"/>
+        <w:rPr>
+          <w:rFonts w:ascii="Times New Roman" w:eastAsia="Times New Roman" w:hAnsi="Times New Roman" w:cs="Times New Roman"/>
+          <w:sz w:val="24"/>
+          <w:szCs w:val="24"/>
+        </w:rPr>
+      </w:pPr>
+    </w:p>
+    <w:p>
+      <w:pPr>
+        <w:tabs>
+          <w:tab w:val="left" w:pos="916"/>
+          <w:tab w:val="left" w:pos="1832"/>
+          <w:tab w:val="left" w:pos="2748"/>
+          <w:tab w:val="left" w:pos="3664"/>
+          <w:tab w:val="left" w:pos="4580"/>
+          <w:tab w:val="left" w:pos="5496"/>
+          <w:tab w:val="left" w:pos="6412"/>
+          <w:tab w:val="left" w:pos="7328"/>
+          <w:tab w:val="left" w:pos="8244"/>
+          <w:tab w:val="left" w:pos="9160"/>
+          <w:tab w:val="left" w:pos="10076"/>
+          <w:tab w:val="left" w:pos="10992"/>
+          <w:tab w:val="left" w:pos="11908"/>
+          <w:tab w:val="left" w:pos="12824"/>
+          <w:tab w:val="left" w:pos="13740"/>
+          <w:tab w:val="left" w:pos="14656"/>
+        </w:tabs>
+        <w:spacing w:after="0" w:line="240" w:lineRule="auto"/>
+        <w:rPr>
+          <w:rFonts w:ascii="Times New Roman" w:eastAsia="Times New Roman" w:hAnsi="Times New Roman" w:cs="Times New Roman"/>
+          <w:b/>
+          <w:sz w:val="24"/>
+          <w:szCs w:val="24"/>
+        </w:rPr>
+      </w:pPr>
+    </w:p>
+    <w:p>
+      <w:pPr>
+        <w:tabs>
+          <w:tab w:val="left" w:pos="916"/>
+          <w:tab w:val="left" w:pos="1832"/>
+          <w:tab w:val="left" w:pos="2748"/>
+          <w:tab w:val="left" w:pos="3664"/>
+          <w:tab w:val="left" w:pos="4580"/>
+          <w:tab w:val="left" w:pos="5496"/>
+          <w:tab w:val="left" w:pos="6412"/>
+          <w:tab w:val="left" w:pos="7328"/>
+          <w:tab w:val="left" w:pos="8244"/>
+          <w:tab w:val="left" w:pos="9160"/>
+          <w:tab w:val="left" w:pos="10076"/>
+          <w:tab w:val="left" w:pos="10992"/>
+          <w:tab w:val="left" w:pos="11908"/>
+          <w:tab w:val="left" w:pos="12824"/>
+          <w:tab w:val="left" w:pos="13740"/>
+          <w:tab w:val="left" w:pos="14656"/>
+        </w:tabs>
+        <w:spacing w:after="0" w:line="240" w:lineRule="auto"/>
+        <w:rPr>
+          <w:rFonts w:ascii="Times New Roman" w:eastAsia="Times New Roman" w:hAnsi="Times New Roman" w:cs="Times New Roman"/>
+          <w:sz w:val="24"/>
+          <w:szCs w:val="24"/>
+        </w:rPr>
+      </w:pPr>
+      <w:r>
+        <w:rPr>
+          <w:rFonts w:ascii="Times New Roman" w:eastAsia="Times New Roman" w:hAnsi="Times New Roman" w:cs="Times New Roman"/>
+          <w:b/>
+          <w:sz w:val="24"/>
+          <w:szCs w:val="24"/>
+        </w:rPr>
+        <w:t xml:space="preserve">1p </w:t>
+      </w:r>
+      <w:proofErr w:type="spellStart"/>
+      <w:r>
+        <w:rPr>
+          <w:rFonts w:ascii="Times New Roman" w:eastAsia="Times New Roman" w:hAnsi="Times New Roman" w:cs="Times New Roman"/>
+          <w:sz w:val="24"/>
+          <w:szCs w:val="24"/>
+        </w:rPr>
+        <w:t>oficiu</w:t>
+      </w:r>
+      <w:proofErr w:type="spellEnd"/>
+    </w:p>
+    <w:p>
+      <w:pPr>
+        <w:tabs>
+          <w:tab w:val="left" w:pos="916"/>
+          <w:tab w:val="left" w:pos="1832"/>
+          <w:tab w:val="left" w:pos="2748"/>
+          <w:tab w:val="left" w:pos="3664"/>
+          <w:tab w:val="left" w:pos="4580"/>
+          <w:tab w:val="left" w:pos="5496"/>
+          <w:tab w:val="left" w:pos="6412"/>
+          <w:tab w:val="left" w:pos="7328"/>
+          <w:tab w:val="left" w:pos="8244"/>
+          <w:tab w:val="left" w:pos="9160"/>
+          <w:tab w:val="left" w:pos="10076"/>
+          <w:tab w:val="left" w:pos="10992"/>
+          <w:tab w:val="left" w:pos="11908"/>
+          <w:tab w:val="left" w:pos="12824"/>
+          <w:tab w:val="left" w:pos="13740"/>
+          <w:tab w:val="left" w:pos="14656"/>
+        </w:tabs>
+        <w:spacing w:after="0" w:line="240" w:lineRule="auto"/>
+        <w:rPr>
+          <w:rFonts w:ascii="Times New Roman" w:eastAsia="Times New Roman" w:hAnsi="Times New Roman" w:cs="Times New Roman"/>
+          <w:sz w:val="24"/>
+          <w:szCs w:val="24"/>
+        </w:rPr>
+      </w:pPr>
+    </w:p>
+    <w:p>
+      <w:pPr>
+        <w:tabs>
+          <w:tab w:val="left" w:pos="916"/>
+          <w:tab w:val="left" w:pos="1832"/>
+          <w:tab w:val="left" w:pos="2748"/>
+          <w:tab w:val="left" w:pos="3664"/>
+          <w:tab w:val="left" w:pos="4580"/>
+          <w:tab w:val="left" w:pos="5496"/>
+          <w:tab w:val="left" w:pos="6412"/>
+          <w:tab w:val="left" w:pos="7328"/>
+          <w:tab w:val="left" w:pos="8244"/>
+          <w:tab w:val="left" w:pos="9160"/>
+          <w:tab w:val="left" w:pos="10076"/>
+          <w:tab w:val="left" w:pos="10992"/>
+          <w:tab w:val="left" w:pos="11908"/>
+          <w:tab w:val="left" w:pos="12824"/>
+          <w:tab w:val="left" w:pos="13740"/>
+          <w:tab w:val="left" w:pos="14656"/>
+        </w:tabs>
+        <w:spacing w:after="0" w:line="240" w:lineRule="auto"/>
+        <w:rPr>
+          <w:rFonts w:ascii="Times New Roman" w:eastAsia="Times New Roman" w:hAnsi="Times New Roman" w:cs="Times New Roman"/>
+          <w:sz w:val="24"/>
+          <w:szCs w:val="24"/>
+        </w:rPr>
+      </w:pPr>
+      <w:bookmarkStart w:id="1" w:name="_GoBack"/>
+      <w:bookmarkEnd w:id="1"/>
     </w:p>
     <w:p>
       <w:pPr>

</xml_diff>